<commit_message>
update cv, add resume
</commit_message>
<xml_diff>
--- a/curriculum_vitae/202405-Do-CV.docx
+++ b/curriculum_vitae/202405-Do-CV.docx
@@ -3328,7 +3328,7 @@
       <w:p>
         <w:pPr>
           <w:pStyle w:val="Footer"/>
-          <w:framePr w:wrap="none" w:vAnchor="text" w:hAnchor="margin" w:xAlign="right" w:y="1"/>
+          <w:framePr w:wrap="none" w:vAnchor="text" w:hAnchor="margin" w:xAlign="center" w:y="1"/>
           <w:rPr>
             <w:rStyle w:val="PageNumber"/>
           </w:rPr>
@@ -3368,15 +3368,9 @@
   <w:p>
     <w:pPr>
       <w:pStyle w:val="Footer"/>
-      <w:tabs>
-        <w:tab w:val="clear" w:pos="4680"/>
-        <w:tab w:val="clear" w:pos="9360"/>
-      </w:tabs>
       <w:jc w:val="center"/>
       <w:rPr>
-        <w:rFonts w:ascii="Book Antiqua" w:hAnsi="Book Antiqua" w:cs="Times New Roman"/>
-        <w:caps/>
-        <w:noProof/>
+        <w:rFonts w:ascii="Book Antiqua" w:hAnsi="Book Antiqua"/>
         <w:sz w:val="20"/>
         <w:szCs w:val="20"/>
       </w:rPr>
@@ -3384,7 +3378,14 @@
     <w:r>
       <w:rPr>
         <w:rFonts w:ascii="Book Antiqua" w:hAnsi="Book Antiqua" w:cs="Times New Roman"/>
-        <w:caps/>
+        <w:sz w:val="20"/>
+        <w:szCs w:val="20"/>
+      </w:rPr>
+      <w:t xml:space="preserve">Page </w:t>
+    </w:r>
+    <w:r>
+      <w:rPr>
+        <w:rFonts w:ascii="Book Antiqua" w:hAnsi="Book Antiqua" w:cs="Times New Roman"/>
         <w:sz w:val="20"/>
         <w:szCs w:val="20"/>
       </w:rPr>
@@ -3393,16 +3394,14 @@
     <w:r>
       <w:rPr>
         <w:rFonts w:ascii="Book Antiqua" w:hAnsi="Book Antiqua" w:cs="Times New Roman"/>
-        <w:caps/>
         <w:sz w:val="20"/>
         <w:szCs w:val="20"/>
       </w:rPr>
-      <w:instrText xml:space="preserve"> PAGE   \* MERGEFORMAT </w:instrText>
+      <w:instrText xml:space="preserve"> PAGE </w:instrText>
     </w:r>
     <w:r>
       <w:rPr>
         <w:rFonts w:ascii="Book Antiqua" w:hAnsi="Book Antiqua" w:cs="Times New Roman"/>
-        <w:caps/>
         <w:sz w:val="20"/>
         <w:szCs w:val="20"/>
       </w:rPr>
@@ -3411,7 +3410,55 @@
     <w:r>
       <w:rPr>
         <w:rFonts w:ascii="Book Antiqua" w:hAnsi="Book Antiqua" w:cs="Times New Roman"/>
-        <w:caps/>
+        <w:noProof/>
+        <w:sz w:val="20"/>
+        <w:szCs w:val="20"/>
+      </w:rPr>
+      <w:t>1</w:t>
+    </w:r>
+    <w:r>
+      <w:rPr>
+        <w:rFonts w:ascii="Book Antiqua" w:hAnsi="Book Antiqua" w:cs="Times New Roman"/>
+        <w:sz w:val="20"/>
+        <w:szCs w:val="20"/>
+      </w:rPr>
+      <w:fldChar w:fldCharType="end"/>
+    </w:r>
+    <w:r>
+      <w:rPr>
+        <w:rFonts w:ascii="Book Antiqua" w:hAnsi="Book Antiqua" w:cs="Times New Roman"/>
+        <w:sz w:val="20"/>
+        <w:szCs w:val="20"/>
+      </w:rPr>
+      <w:t xml:space="preserve"> of </w:t>
+    </w:r>
+    <w:r>
+      <w:rPr>
+        <w:rFonts w:ascii="Book Antiqua" w:hAnsi="Book Antiqua" w:cs="Times New Roman"/>
+        <w:sz w:val="20"/>
+        <w:szCs w:val="20"/>
+      </w:rPr>
+      <w:fldChar w:fldCharType="begin"/>
+    </w:r>
+    <w:r>
+      <w:rPr>
+        <w:rFonts w:ascii="Book Antiqua" w:hAnsi="Book Antiqua" w:cs="Times New Roman"/>
+        <w:sz w:val="20"/>
+        <w:szCs w:val="20"/>
+      </w:rPr>
+      <w:instrText xml:space="preserve"> NUMPAGES </w:instrText>
+    </w:r>
+    <w:r>
+      <w:rPr>
+        <w:rFonts w:ascii="Book Antiqua" w:hAnsi="Book Antiqua" w:cs="Times New Roman"/>
+        <w:sz w:val="20"/>
+        <w:szCs w:val="20"/>
+      </w:rPr>
+      <w:fldChar w:fldCharType="separate"/>
+    </w:r>
+    <w:r>
+      <w:rPr>
+        <w:rFonts w:ascii="Book Antiqua" w:hAnsi="Book Antiqua" w:cs="Times New Roman"/>
         <w:noProof/>
         <w:sz w:val="20"/>
         <w:szCs w:val="20"/>
@@ -3421,32 +3468,10 @@
     <w:r>
       <w:rPr>
         <w:rFonts w:ascii="Book Antiqua" w:hAnsi="Book Antiqua" w:cs="Times New Roman"/>
-        <w:caps/>
-        <w:noProof/>
         <w:sz w:val="20"/>
         <w:szCs w:val="20"/>
       </w:rPr>
       <w:fldChar w:fldCharType="end"/>
-    </w:r>
-    <w:r>
-      <w:rPr>
-        <w:rFonts w:ascii="Book Antiqua" w:hAnsi="Book Antiqua" w:cs="Times New Roman"/>
-        <w:caps/>
-        <w:noProof/>
-        <w:sz w:val="20"/>
-        <w:szCs w:val="20"/>
-      </w:rPr>
-      <w:t>/</w:t>
-    </w:r>
-    <w:r>
-      <w:rPr>
-        <w:rFonts w:ascii="Book Antiqua" w:hAnsi="Book Antiqua" w:cs="Times New Roman"/>
-        <w:caps/>
-        <w:noProof/>
-        <w:sz w:val="20"/>
-        <w:szCs w:val="20"/>
-      </w:rPr>
-      <w:t>4</w:t>
     </w:r>
   </w:p>
 </w:ftr>
@@ -3505,7 +3530,40 @@
         <w:sz w:val="20"/>
         <w:szCs w:val="20"/>
       </w:rPr>
+      <w:fldChar w:fldCharType="begin"/>
+    </w:r>
+    <w:r>
+      <w:rPr>
+        <w:rFonts w:ascii="Book Antiqua" w:hAnsi="Book Antiqua" w:cs="Times New Roman"/>
+        <w:sz w:val="20"/>
+        <w:szCs w:val="20"/>
+      </w:rPr>
+      <w:instrText xml:space="preserve"> SAVEDATE \@ "MMMM yyyy" \* MERGEFORMAT </w:instrText>
+    </w:r>
+    <w:r>
+      <w:rPr>
+        <w:rFonts w:ascii="Book Antiqua" w:hAnsi="Book Antiqua" w:cs="Times New Roman"/>
+        <w:sz w:val="20"/>
+        <w:szCs w:val="20"/>
+      </w:rPr>
+      <w:fldChar w:fldCharType="separate"/>
+    </w:r>
+    <w:r>
+      <w:rPr>
+        <w:rFonts w:ascii="Book Antiqua" w:hAnsi="Book Antiqua" w:cs="Times New Roman"/>
+        <w:noProof/>
+        <w:sz w:val="20"/>
+        <w:szCs w:val="20"/>
+      </w:rPr>
       <w:t>May 2024</w:t>
+    </w:r>
+    <w:r>
+      <w:rPr>
+        <w:rFonts w:ascii="Book Antiqua" w:hAnsi="Book Antiqua" w:cs="Times New Roman"/>
+        <w:sz w:val="20"/>
+        <w:szCs w:val="20"/>
+      </w:rPr>
+      <w:fldChar w:fldCharType="end"/>
     </w:r>
   </w:p>
 </w:hdr>

</xml_diff>